<commit_message>
Backup folder - 2024-04-05 10:11:48
</commit_message>
<xml_diff>
--- a/Assembler/Lab_4/Зайченко_Lab_4.docx
+++ b/Assembler/Lab_4/Зайченко_Lab_4.docx
@@ -2257,11 +2257,14 @@
       </w:pPr>
       <w:bookmarkStart w:id="8" w:name="_Hlk162004969"/>
       <w:r>
+        <w:rPr>
+          <w:noProof/>
+        </w:rPr>
         <w:drawing>
           <wp:inline distT="0" distB="0" distL="0" distR="0">
-            <wp:extent cx="3187700" cy="1536700"/>
-            <wp:effectExtent l="0" t="0" r="0" b="0"/>
-            <wp:docPr id="312798313" name="Рисунок 2"/>
+            <wp:extent cx="2733611" cy="1584252"/>
+            <wp:effectExtent l="0" t="0" r="0" b="3810"/>
+            <wp:docPr id="1477476510" name="Рисунок 7"/>
             <wp:cNvGraphicFramePr>
               <a:graphicFrameLocks xmlns:a="http://schemas.openxmlformats.org/drawingml/2006/main" noChangeAspect="1"/>
             </wp:cNvGraphicFramePr>
@@ -2269,7 +2272,7 @@
               <a:graphicData uri="http://schemas.openxmlformats.org/drawingml/2006/picture">
                 <pic:pic xmlns:pic="http://schemas.openxmlformats.org/drawingml/2006/picture">
                   <pic:nvPicPr>
-                    <pic:cNvPr id="312798313" name="Рисунок 312798313"/>
+                    <pic:cNvPr id="1477476510" name="Рисунок 1477476510"/>
                     <pic:cNvPicPr/>
                   </pic:nvPicPr>
                   <pic:blipFill>
@@ -2287,7 +2290,7 @@
                   <pic:spPr>
                     <a:xfrm>
                       <a:off x="0" y="0"/>
-                      <a:ext cx="3187700" cy="1536700"/>
+                      <a:ext cx="2766635" cy="1603391"/>
                     </a:xfrm>
                     <a:prstGeom prst="rect">
                       <a:avLst/>
@@ -2376,31 +2379,14 @@
       </w:pPr>
       <w:r>
         <w:rPr>
-          <w:sz w:val="24"/>
-        </w:rPr>
-        <w:fldChar w:fldCharType="begin"/>
-      </w:r>
-      <w:r>
-        <w:rPr>
-          <w:sz w:val="24"/>
-        </w:rPr>
-        <w:instrText xml:space="preserve"> INCLUDEPICTURE "/Users/Yarik/Library/Group Containers/UBF8T346G9.ms/WebArchiveCopyPasteTempFiles/com.microsoft.Word/page6image66857952" \* MERGEFORMATINET </w:instrText>
-      </w:r>
-      <w:r>
-        <w:rPr>
-          <w:sz w:val="24"/>
-        </w:rPr>
-        <w:fldChar w:fldCharType="separate"/>
-      </w:r>
-      <w:r>
-        <w:rPr>
+          <w:noProof/>
           <w:sz w:val="24"/>
         </w:rPr>
         <w:drawing>
           <wp:inline distT="0" distB="0" distL="0" distR="0">
-            <wp:extent cx="3466465" cy="956945"/>
-            <wp:effectExtent l="12700" t="12700" r="13335" b="8255"/>
-            <wp:docPr id="3499920" name="Рисунок 3" descr="page6image66857952"/>
+            <wp:extent cx="2628900" cy="1460500"/>
+            <wp:effectExtent l="0" t="0" r="0" b="0"/>
+            <wp:docPr id="682802735" name="Рисунок 8"/>
             <wp:cNvGraphicFramePr>
               <a:graphicFrameLocks xmlns:a="http://schemas.openxmlformats.org/drawingml/2006/main" noChangeAspect="1"/>
             </wp:cNvGraphicFramePr>
@@ -2408,10 +2394,8 @@
               <a:graphicData uri="http://schemas.openxmlformats.org/drawingml/2006/picture">
                 <pic:pic xmlns:pic="http://schemas.openxmlformats.org/drawingml/2006/picture">
                   <pic:nvPicPr>
-                    <pic:cNvPr id="0" name="Picture 1" descr="page6image66857952"/>
-                    <pic:cNvPicPr>
-                      <a:picLocks noChangeAspect="1" noChangeArrowheads="1"/>
-                    </pic:cNvPicPr>
+                    <pic:cNvPr id="682802735" name="Рисунок 682802735"/>
+                    <pic:cNvPicPr/>
                   </pic:nvPicPr>
                   <pic:blipFill>
                     <a:blip r:embed="rId7">
@@ -2421,25 +2405,18 @@
                         </a:ext>
                       </a:extLst>
                     </a:blip>
-                    <a:srcRect/>
                     <a:stretch>
                       <a:fillRect/>
                     </a:stretch>
                   </pic:blipFill>
-                  <pic:spPr bwMode="auto">
+                  <pic:spPr>
                     <a:xfrm>
                       <a:off x="0" y="0"/>
-                      <a:ext cx="3466465" cy="956945"/>
+                      <a:ext cx="2628900" cy="1460500"/>
                     </a:xfrm>
                     <a:prstGeom prst="rect">
                       <a:avLst/>
                     </a:prstGeom>
-                    <a:noFill/>
-                    <a:ln>
-                      <a:solidFill>
-                        <a:schemeClr val="tx1"/>
-                      </a:solidFill>
-                    </a:ln>
                   </pic:spPr>
                 </pic:pic>
               </a:graphicData>
@@ -2447,100 +2424,95 @@
           </wp:inline>
         </w:drawing>
       </w:r>
-      <w:r>
-        <w:rPr>
-          <w:sz w:val="24"/>
-        </w:rPr>
+    </w:p>
+    <w:p>
+      <w:pPr>
+        <w:pStyle w:val="a9"/>
+      </w:pPr>
+      <w:r>
+        <w:t xml:space="preserve">Рисунок </w:t>
+      </w:r>
+      <w:r>
+        <w:fldChar w:fldCharType="begin"/>
+      </w:r>
+      <w:r>
+        <w:instrText xml:space="preserve"> SEQ Рисунок \* ARABIC </w:instrText>
+      </w:r>
+      <w:r>
+        <w:fldChar w:fldCharType="separate"/>
+      </w:r>
+      <w:r>
+        <w:t>3</w:t>
+      </w:r>
+      <w:r>
         <w:fldChar w:fldCharType="end"/>
       </w:r>
+      <w:r>
+        <w:t xml:space="preserve"> – екранна форма виконання </w:t>
+      </w:r>
+      <w:proofErr w:type="spellStart"/>
+      <w:r>
+        <w:t>створеноі</w:t>
+      </w:r>
+      <w:proofErr w:type="spellEnd"/>
+      <w:r>
+        <w:t xml:space="preserve">̈ програми для </w:t>
+      </w:r>
+      <w:proofErr w:type="spellStart"/>
+      <w:r>
+        <w:t>Debug</w:t>
+      </w:r>
+      <w:proofErr w:type="spellEnd"/>
+      <w:r>
+        <w:t xml:space="preserve"> (</w:t>
+      </w:r>
+      <w:proofErr w:type="spellStart"/>
+      <w:r>
+        <w:t>звичайне</w:t>
+      </w:r>
+      <w:proofErr w:type="spellEnd"/>
+      <w:r>
+        <w:t xml:space="preserve"> виконання);</w:t>
+      </w:r>
     </w:p>
     <w:p>
       <w:pPr>
         <w:pStyle w:val="a9"/>
       </w:pPr>
-      <w:r>
-        <w:t xml:space="preserve">Рисунок </w:t>
-      </w:r>
-      <w:r>
-        <w:fldChar w:fldCharType="begin"/>
-      </w:r>
-      <w:r>
-        <w:instrText xml:space="preserve"> SEQ Рисунок \* ARABIC </w:instrText>
-      </w:r>
-      <w:r>
-        <w:fldChar w:fldCharType="separate"/>
-      </w:r>
-      <w:r>
-        <w:t>3</w:t>
-      </w:r>
-      <w:r>
-        <w:fldChar w:fldCharType="end"/>
-      </w:r>
-      <w:r>
-        <w:t xml:space="preserve"> – екранна форма виконання </w:t>
-      </w:r>
-      <w:proofErr w:type="spellStart"/>
-      <w:r>
-        <w:t>створеноі</w:t>
-      </w:r>
-      <w:proofErr w:type="spellEnd"/>
-      <w:r>
-        <w:t xml:space="preserve">̈ програми для </w:t>
-      </w:r>
-      <w:proofErr w:type="spellStart"/>
-      <w:r>
-        <w:t>Debug</w:t>
-      </w:r>
-      <w:proofErr w:type="spellEnd"/>
-      <w:r>
-        <w:t xml:space="preserve"> (</w:t>
-      </w:r>
-      <w:proofErr w:type="spellStart"/>
-      <w:r>
-        <w:t>звичайне</w:t>
-      </w:r>
-      <w:proofErr w:type="spellEnd"/>
-      <w:r>
-        <w:t xml:space="preserve"> виконання);</w:t>
-      </w:r>
+    </w:p>
+    <w:p>
+      <w:pPr>
+        <w:pStyle w:val="a5"/>
+      </w:pPr>
+      <w:r>
+        <w:t xml:space="preserve">Для запуску коду в </w:t>
+      </w:r>
+      <w:r>
+        <w:t xml:space="preserve">покроковому режимі повторюємо попередні кроки та </w:t>
+      </w:r>
+      <w:r>
+        <w:t xml:space="preserve">вводимо </w:t>
+      </w:r>
+      <w:bookmarkStart w:id="11" w:name="_Hlk163168153"/>
+      <w:r>
+        <w:t>команду «t».</w:t>
+      </w:r>
+      <w:bookmarkEnd w:id="11"/>
     </w:p>
     <w:p>
       <w:pPr>
         <w:pStyle w:val="a9"/>
       </w:pPr>
-    </w:p>
-    <w:p>
-      <w:pPr>
-        <w:pStyle w:val="a5"/>
-      </w:pPr>
-      <w:r>
-        <w:t xml:space="preserve">Для запуску коду в </w:t>
-      </w:r>
-      <w:r>
-        <w:t xml:space="preserve">покроковому режимі повторюємо попередні кроки та </w:t>
-      </w:r>
-      <w:r>
-        <w:t xml:space="preserve">вводимо </w:t>
-      </w:r>
-      <w:bookmarkStart w:id="11" w:name="_Hlk163168153"/>
-      <w:r>
-        <w:t>команду «t».</w:t>
-      </w:r>
-      <w:bookmarkEnd w:id="11"/>
-    </w:p>
-    <w:bookmarkEnd w:id="8"/>
-    <w:p/>
-    <w:p>
-      <w:pPr>
-        <w:pStyle w:val="a9"/>
-      </w:pPr>
-      <w:r>
+      <w:r>
+        <w:rPr>
+          <w:noProof/>
+        </w:rPr>
         <w:lastRenderedPageBreak/>
         <w:drawing>
           <wp:inline distT="0" distB="0" distL="0" distR="0">
-            <wp:extent cx="5940425" cy="639445"/>
-            <wp:effectExtent l="0" t="0" r="3175" b="0"/>
-            <wp:docPr id="2109757686" name="Рисунок 4"/>
+            <wp:extent cx="5523956" cy="2573513"/>
+            <wp:effectExtent l="0" t="0" r="635" b="5080"/>
+            <wp:docPr id="440765330" name="Рисунок 9"/>
             <wp:cNvGraphicFramePr>
               <a:graphicFrameLocks xmlns:a="http://schemas.openxmlformats.org/drawingml/2006/main" noChangeAspect="1"/>
             </wp:cNvGraphicFramePr>
@@ -2548,7 +2520,7 @@
               <a:graphicData uri="http://schemas.openxmlformats.org/drawingml/2006/picture">
                 <pic:pic xmlns:pic="http://schemas.openxmlformats.org/drawingml/2006/picture">
                   <pic:nvPicPr>
-                    <pic:cNvPr id="2109757686" name="Рисунок 2109757686"/>
+                    <pic:cNvPr id="440765330" name="Рисунок 440765330"/>
                     <pic:cNvPicPr/>
                   </pic:nvPicPr>
                   <pic:blipFill>
@@ -2566,7 +2538,7 @@
                   <pic:spPr>
                     <a:xfrm>
                       <a:off x="0" y="0"/>
-                      <a:ext cx="5940425" cy="639445"/>
+                      <a:ext cx="5564425" cy="2592367"/>
                     </a:xfrm>
                     <a:prstGeom prst="rect">
                       <a:avLst/>
@@ -2579,11 +2551,11 @@
         </w:drawing>
       </w:r>
     </w:p>
+    <w:bookmarkEnd w:id="8"/>
     <w:p>
       <w:pPr>
         <w:pStyle w:val="a9"/>
       </w:pPr>
-      <w:bookmarkStart w:id="12" w:name="_Hlk163168121"/>
       <w:r>
         <w:t xml:space="preserve">Рисунок </w:t>
       </w:r>
@@ -2597,13 +2569,22 @@
         <w:fldChar w:fldCharType="separate"/>
       </w:r>
       <w:r>
+        <w:rPr>
+          <w:noProof/>
+        </w:rPr>
         <w:t>4</w:t>
       </w:r>
       <w:r>
         <w:fldChar w:fldCharType="end"/>
       </w:r>
       <w:r>
-        <w:t xml:space="preserve"> – перший крок програми в </w:t>
+        <w:t xml:space="preserve"> –крок</w:t>
+      </w:r>
+      <w:r>
+        <w:t>и</w:t>
+      </w:r>
+      <w:r>
+        <w:t xml:space="preserve"> програми в </w:t>
       </w:r>
       <w:proofErr w:type="spellStart"/>
       <w:r>
@@ -2621,26 +2602,40 @@
         <w:pStyle w:val="a5"/>
       </w:pPr>
       <w:r>
-        <w:t xml:space="preserve">Натискаємо знову </w:t>
-      </w:r>
-      <w:r>
-        <w:t>команду «t»</w:t>
-      </w:r>
-      <w:r>
-        <w:t xml:space="preserve"> та бачимо результат на рисунку 5.</w:t>
-      </w:r>
-    </w:p>
-    <w:bookmarkEnd w:id="12"/>
+        <w:t>Для завершення виконання коду необхідно ввести команду «</w:t>
+      </w:r>
+      <w:r>
+        <w:t>g</w:t>
+      </w:r>
+      <w:r>
+        <w:t>»</w:t>
+      </w:r>
+    </w:p>
     <w:p>
       <w:pPr>
         <w:pStyle w:val="a9"/>
-      </w:pPr>
-      <w:r>
+        <w:rPr>
+          <w:lang w:val="en-US"/>
+        </w:rPr>
+      </w:pPr>
+    </w:p>
+    <w:p>
+      <w:pPr>
+        <w:pStyle w:val="a9"/>
+        <w:rPr>
+          <w:lang w:val="en-US"/>
+        </w:rPr>
+      </w:pPr>
+      <w:r>
+        <w:rPr>
+          <w:noProof/>
+          <w:lang w:val="en-US"/>
+        </w:rPr>
         <w:drawing>
           <wp:inline distT="0" distB="0" distL="0" distR="0">
-            <wp:extent cx="5940425" cy="659130"/>
-            <wp:effectExtent l="0" t="0" r="3175" b="1270"/>
-            <wp:docPr id="745463395" name="Рисунок 5"/>
+            <wp:extent cx="3003314" cy="2717285"/>
+            <wp:effectExtent l="0" t="0" r="0" b="635"/>
+            <wp:docPr id="1879878717" name="Рисунок 10"/>
             <wp:cNvGraphicFramePr>
               <a:graphicFrameLocks xmlns:a="http://schemas.openxmlformats.org/drawingml/2006/main" noChangeAspect="1"/>
             </wp:cNvGraphicFramePr>
@@ -2648,7 +2643,7 @@
               <a:graphicData uri="http://schemas.openxmlformats.org/drawingml/2006/picture">
                 <pic:pic xmlns:pic="http://schemas.openxmlformats.org/drawingml/2006/picture">
                   <pic:nvPicPr>
-                    <pic:cNvPr id="745463395" name="Рисунок 745463395"/>
+                    <pic:cNvPr id="1879878717" name="Рисунок 1879878717"/>
                     <pic:cNvPicPr/>
                   </pic:nvPicPr>
                   <pic:blipFill>
@@ -2666,7 +2661,7 @@
                   <pic:spPr>
                     <a:xfrm>
                       <a:off x="0" y="0"/>
-                      <a:ext cx="5940425" cy="659130"/>
+                      <a:ext cx="3020835" cy="2733138"/>
                     </a:xfrm>
                     <a:prstGeom prst="rect">
                       <a:avLst/>
@@ -2683,7 +2678,6 @@
       <w:pPr>
         <w:pStyle w:val="a9"/>
       </w:pPr>
-      <w:bookmarkStart w:id="13" w:name="_Hlk163168293"/>
       <w:r>
         <w:t xml:space="preserve">Рисунок </w:t>
       </w:r>
@@ -2697,27 +2691,50 @@
         <w:fldChar w:fldCharType="separate"/>
       </w:r>
       <w:r>
+        <w:rPr>
+          <w:noProof/>
+        </w:rPr>
         <w:t>5</w:t>
       </w:r>
       <w:r>
         <w:fldChar w:fldCharType="end"/>
       </w:r>
       <w:r>
-        <w:t xml:space="preserve"> – </w:t>
-      </w:r>
-      <w:r>
-        <w:t>другий</w:t>
-      </w:r>
-      <w:r>
-        <w:t xml:space="preserve"> крок програми в </w:t>
-      </w:r>
-      <w:proofErr w:type="spellStart"/>
-      <w:r>
-        <w:t>Debug</w:t>
-      </w:r>
-      <w:proofErr w:type="spellEnd"/>
-    </w:p>
-    <w:bookmarkEnd w:id="13"/>
+        <w:t xml:space="preserve"> –</w:t>
+      </w:r>
+      <w:r>
+        <w:t xml:space="preserve"> створення </w:t>
+      </w:r>
+      <w:bookmarkStart w:id="12" w:name="_Hlk163201836"/>
+      <w:r>
+        <w:rPr>
+          <w:lang w:val="ru-RU"/>
+        </w:rPr>
+        <w:t>*</w:t>
+      </w:r>
+      <w:r>
+        <w:rPr>
+          <w:lang w:val="ru-RU"/>
+        </w:rPr>
+        <w:t>.</w:t>
+      </w:r>
+      <w:r>
+        <w:rPr>
+          <w:lang w:val="en-US"/>
+        </w:rPr>
+        <w:t>com</w:t>
+      </w:r>
+      <w:r>
+        <w:rPr>
+          <w:lang w:val="ru-RU"/>
+        </w:rPr>
+        <w:t xml:space="preserve"> </w:t>
+      </w:r>
+      <w:bookmarkEnd w:id="12"/>
+      <w:r>
+        <w:t>файлу з коду програми</w:t>
+      </w:r>
+    </w:p>
     <w:p>
       <w:pPr>
         <w:pStyle w:val="a9"/>
@@ -2728,11 +2745,14 @@
         <w:pStyle w:val="a9"/>
       </w:pPr>
       <w:r>
+        <w:rPr>
+          <w:noProof/>
+        </w:rPr>
         <w:drawing>
           <wp:inline distT="0" distB="0" distL="0" distR="0">
-            <wp:extent cx="5940425" cy="582295"/>
-            <wp:effectExtent l="0" t="0" r="3175" b="1905"/>
-            <wp:docPr id="387412238" name="Рисунок 6"/>
+            <wp:extent cx="4379150" cy="2413591"/>
+            <wp:effectExtent l="0" t="0" r="2540" b="0"/>
+            <wp:docPr id="2139633208" name="Рисунок 11"/>
             <wp:cNvGraphicFramePr>
               <a:graphicFrameLocks xmlns:a="http://schemas.openxmlformats.org/drawingml/2006/main" noChangeAspect="1"/>
             </wp:cNvGraphicFramePr>
@@ -2740,7 +2760,7 @@
               <a:graphicData uri="http://schemas.openxmlformats.org/drawingml/2006/picture">
                 <pic:pic xmlns:pic="http://schemas.openxmlformats.org/drawingml/2006/picture">
                   <pic:nvPicPr>
-                    <pic:cNvPr id="387412238" name="Рисунок 387412238"/>
+                    <pic:cNvPr id="2139633208" name="Рисунок 2139633208"/>
                     <pic:cNvPicPr/>
                   </pic:nvPicPr>
                   <pic:blipFill>
@@ -2758,7 +2778,7 @@
                   <pic:spPr>
                     <a:xfrm>
                       <a:off x="0" y="0"/>
-                      <a:ext cx="5940425" cy="582295"/>
+                      <a:ext cx="4396572" cy="2423193"/>
                     </a:xfrm>
                     <a:prstGeom prst="rect">
                       <a:avLst/>
@@ -2774,6 +2794,9 @@
     <w:p>
       <w:pPr>
         <w:pStyle w:val="a9"/>
+        <w:rPr>
+          <w:lang w:val="en-US"/>
+        </w:rPr>
       </w:pPr>
       <w:r>
         <w:t xml:space="preserve">Рисунок </w:t>
@@ -2788,115 +2811,156 @@
         <w:fldChar w:fldCharType="separate"/>
       </w:r>
       <w:r>
+        <w:rPr>
+          <w:noProof/>
+        </w:rPr>
         <w:t>6</w:t>
       </w:r>
       <w:r>
         <w:fldChar w:fldCharType="end"/>
       </w:r>
       <w:r>
-        <w:t xml:space="preserve"> – </w:t>
-      </w:r>
-      <w:r>
-        <w:t>третій</w:t>
-      </w:r>
-      <w:r>
-        <w:t xml:space="preserve"> крок програми в </w:t>
+        <w:t xml:space="preserve"> –</w:t>
+      </w:r>
+      <w:r>
+        <w:t xml:space="preserve"> </w:t>
+      </w:r>
+      <w:r>
+        <w:t xml:space="preserve">результат </w:t>
+      </w:r>
+      <w:r>
+        <w:t xml:space="preserve">дизасемблювання </w:t>
+      </w:r>
+      <w:r>
+        <w:t xml:space="preserve">файлу </w:t>
+      </w:r>
+      <w:r>
+        <w:rPr>
+          <w:lang w:val="ru-RU"/>
+        </w:rPr>
+        <w:t>*.</w:t>
+      </w:r>
+      <w:r>
+        <w:rPr>
+          <w:lang w:val="en-US"/>
+        </w:rPr>
+        <w:t>com</w:t>
+      </w:r>
+      <w:r>
+        <w:t xml:space="preserve"> з кодом програми</w:t>
+      </w:r>
+    </w:p>
+    <w:p>
+      <w:pPr>
+        <w:jc w:val="center"/>
+        <w:rPr>
+          <w:lang w:val="en-US"/>
+        </w:rPr>
+      </w:pPr>
+      <w:r>
+        <w:br w:type="page"/>
+      </w:r>
+      <w:r>
+        <w:lastRenderedPageBreak/>
+        <w:drawing>
+          <wp:inline distT="0" distB="0" distL="0" distR="0" wp14:anchorId="799D7648" wp14:editId="3FEDF504">
+            <wp:extent cx="3912781" cy="2445488"/>
+            <wp:effectExtent l="0" t="0" r="0" b="5715"/>
+            <wp:docPr id="995574279" name="Рисунок 1"/>
+            <wp:cNvGraphicFramePr>
+              <a:graphicFrameLocks xmlns:a="http://schemas.openxmlformats.org/drawingml/2006/main" noChangeAspect="1"/>
+            </wp:cNvGraphicFramePr>
+            <a:graphic xmlns:a="http://schemas.openxmlformats.org/drawingml/2006/main">
+              <a:graphicData uri="http://schemas.openxmlformats.org/drawingml/2006/picture">
+                <pic:pic xmlns:pic="http://schemas.openxmlformats.org/drawingml/2006/picture">
+                  <pic:nvPicPr>
+                    <pic:cNvPr id="995574279" name=""/>
+                    <pic:cNvPicPr/>
+                  </pic:nvPicPr>
+                  <pic:blipFill>
+                    <a:blip r:embed="rId11"/>
+                    <a:stretch>
+                      <a:fillRect/>
+                    </a:stretch>
+                  </pic:blipFill>
+                  <pic:spPr>
+                    <a:xfrm>
+                      <a:off x="0" y="0"/>
+                      <a:ext cx="3932279" cy="2457674"/>
+                    </a:xfrm>
+                    <a:prstGeom prst="rect">
+                      <a:avLst/>
+                    </a:prstGeom>
+                  </pic:spPr>
+                </pic:pic>
+              </a:graphicData>
+            </a:graphic>
+          </wp:inline>
+        </w:drawing>
+      </w:r>
+    </w:p>
+    <w:p>
+      <w:pPr>
+        <w:pStyle w:val="a9"/>
+        <w:rPr>
+          <w:lang w:val="ru-UA"/>
+        </w:rPr>
+      </w:pPr>
+      <w:r>
+        <w:t xml:space="preserve">Рисунок </w:t>
+      </w:r>
+      <w:r>
+        <w:fldChar w:fldCharType="begin"/>
+      </w:r>
+      <w:r>
+        <w:instrText xml:space="preserve"> SEQ Рисунок \* ARABIC </w:instrText>
+      </w:r>
+      <w:r>
+        <w:fldChar w:fldCharType="separate"/>
+      </w:r>
+      <w:r>
+        <w:rPr>
+          <w:noProof/>
+        </w:rPr>
+        <w:t>7</w:t>
+      </w:r>
+      <w:r>
+        <w:fldChar w:fldCharType="end"/>
+      </w:r>
+      <w:r>
+        <w:t xml:space="preserve"> –</w:t>
+      </w:r>
+      <w:r>
+        <w:rPr>
+          <w:lang w:val="ru-RU"/>
+        </w:rPr>
+        <w:t xml:space="preserve"> </w:t>
+      </w:r>
+      <w:r>
+        <w:t xml:space="preserve">файл </w:t>
+      </w:r>
+      <w:r>
+        <w:rPr>
+          <w:lang w:val="ru-RU"/>
+        </w:rPr>
+        <w:t>*.</w:t>
+      </w:r>
+      <w:r>
+        <w:rPr>
+          <w:lang w:val="en-US"/>
+        </w:rPr>
+        <w:t>com</w:t>
+      </w:r>
+      <w:r>
+        <w:t xml:space="preserve"> в </w:t>
       </w:r>
       <w:proofErr w:type="spellStart"/>
       <w:r>
-        <w:t>Debug</w:t>
+        <w:t>шістнадцятковому</w:t>
       </w:r>
       <w:proofErr w:type="spellEnd"/>
-    </w:p>
-    <w:p>
-      <w:pPr>
-        <w:pStyle w:val="a9"/>
-      </w:pPr>
-    </w:p>
-    <w:p>
-      <w:pPr>
-        <w:pStyle w:val="a5"/>
-      </w:pPr>
-      <w:r>
-        <w:t>Для завершення виконання коду необхідно ввести команду «</w:t>
-      </w:r>
-      <w:r>
-        <w:t>g</w:t>
-      </w:r>
-      <w:r>
-        <w:t>»</w:t>
-      </w:r>
-    </w:p>
-    <w:p>
-      <w:pPr>
-        <w:pStyle w:val="a9"/>
-        <w:rPr>
-          <w:lang w:val="en-US"/>
-        </w:rPr>
-      </w:pPr>
-    </w:p>
-    <w:p>
-      <w:pPr>
-        <w:pStyle w:val="a9"/>
-        <w:rPr>
-          <w:lang w:val="en-US"/>
-        </w:rPr>
-      </w:pPr>
-    </w:p>
-    <w:p>
-      <w:pPr>
-        <w:pStyle w:val="a9"/>
-        <w:rPr>
-          <w:lang w:val="en-US"/>
-        </w:rPr>
-      </w:pPr>
-    </w:p>
-    <w:p>
-      <w:pPr>
-        <w:pStyle w:val="a9"/>
-        <w:rPr>
-          <w:lang w:val="en-US"/>
-        </w:rPr>
-      </w:pPr>
-    </w:p>
-    <w:p>
-      <w:pPr>
-        <w:pStyle w:val="a9"/>
-        <w:rPr>
-          <w:lang w:val="en-US"/>
-        </w:rPr>
-      </w:pPr>
-    </w:p>
-    <w:p>
-      <w:pPr>
-        <w:pStyle w:val="a9"/>
-      </w:pPr>
-      <w:r>
-        <w:t xml:space="preserve">Рисунок </w:t>
-      </w:r>
-      <w:r>
-        <w:fldChar w:fldCharType="begin"/>
-      </w:r>
-      <w:r>
-        <w:instrText xml:space="preserve"> SEQ Рисунок \* ARABIC </w:instrText>
-      </w:r>
-      <w:r>
-        <w:fldChar w:fldCharType="separate"/>
-      </w:r>
-      <w:r>
-        <w:t>5</w:t>
-      </w:r>
-      <w:r>
-        <w:fldChar w:fldCharType="end"/>
-      </w:r>
-      <w:r>
-        <w:t xml:space="preserve"> –результат виконання програми з параметром підсистеми </w:t>
-      </w:r>
-      <w:r>
-        <w:t>–</w:t>
-      </w:r>
-      <w:r>
-        <w:t xml:space="preserve"> Windows</w:t>
+      <w:r>
+        <w:t xml:space="preserve"> редакторі</w:t>
       </w:r>
     </w:p>
     <w:p>
@@ -2905,29 +2969,49 @@
           <w:rFonts w:eastAsia="Times New Roman" w:cs="Times New Roman"/>
           <w:color w:val="000000" w:themeColor="text1"/>
           <w:szCs w:val="28"/>
+          <w:lang w:val="en-US" w:eastAsia="ru-RU"/>
+        </w:rPr>
+      </w:pPr>
+    </w:p>
+    <w:p>
+      <w:pPr>
+        <w:rPr>
+          <w:rFonts w:eastAsia="Times New Roman" w:cs="Times New Roman"/>
+          <w:color w:val="000000" w:themeColor="text1"/>
+          <w:szCs w:val="28"/>
+          <w:lang w:val="en-US" w:eastAsia="ru-RU"/>
+        </w:rPr>
+      </w:pPr>
+    </w:p>
+    <w:p>
+      <w:pPr>
+        <w:rPr>
+          <w:rFonts w:eastAsia="Times New Roman" w:cs="Times New Roman"/>
+          <w:b/>
+          <w:bCs/>
+          <w:caps/>
+          <w:color w:val="000000" w:themeColor="text1"/>
+          <w:kern w:val="36"/>
+          <w:szCs w:val="28"/>
           <w:lang w:eastAsia="ru-RU"/>
         </w:rPr>
       </w:pPr>
       <w:r>
-        <w:br w:type="page"/>
-      </w:r>
-    </w:p>
-    <w:p>
-      <w:pPr>
-        <w:pStyle w:val="a9"/>
         <w:rPr>
           <w:b/>
           <w:bCs/>
           <w:caps/>
           <w:kern w:val="36"/>
         </w:rPr>
-      </w:pPr>
+        <w:br w:type="page"/>
+      </w:r>
     </w:p>
     <w:p>
       <w:pPr>
         <w:pStyle w:val="a3"/>
       </w:pPr>
       <w:r>
+        <w:lastRenderedPageBreak/>
         <w:t>Висновок</w:t>
       </w:r>
       <w:bookmarkEnd w:id="7"/>
@@ -2942,23 +3026,45 @@
         <w:pStyle w:val="a5"/>
       </w:pPr>
       <w:r>
-        <w:t xml:space="preserve">У ході виконання цієї роботи було проведено ознайомлення з компілятором MASM для написання програм мовою асемблер в середовищі Microsoft </w:t>
+        <w:t>Під час виконання лабораторної роботи ознайом</w:t>
+      </w:r>
+      <w:r>
+        <w:t>илися</w:t>
+      </w:r>
+      <w:r>
+        <w:t xml:space="preserve"> з роботою різних асемблерів, зокрема Emu8086 та </w:t>
       </w:r>
       <w:proofErr w:type="spellStart"/>
       <w:r>
-        <w:t>Visual</w:t>
+        <w:t>Debug</w:t>
       </w:r>
       <w:proofErr w:type="spellEnd"/>
       <w:r>
-        <w:t xml:space="preserve"> </w:t>
+        <w:t>. Було написано програму мовою асемблер, яка виводила символ 'A' на екран, використовуючи системний виклик DOS INT 21h.</w:t>
+      </w:r>
+    </w:p>
+    <w:p>
+      <w:pPr>
+        <w:pStyle w:val="a5"/>
+      </w:pPr>
+      <w:r>
+        <w:t xml:space="preserve">У роботі була розроблена таблиця значень регістрів для програми, виконаної в середовищі Emu8086. Також були створені екранні форми виконання програми для Emu8086 та </w:t>
       </w:r>
       <w:proofErr w:type="spellStart"/>
       <w:r>
-        <w:t>Studio</w:t>
+        <w:t>Debug</w:t>
       </w:r>
       <w:proofErr w:type="spellEnd"/>
       <w:r>
-        <w:t xml:space="preserve">. </w:t>
+        <w:t xml:space="preserve">. У </w:t>
+      </w:r>
+      <w:proofErr w:type="spellStart"/>
+      <w:r>
+        <w:t>Debug</w:t>
+      </w:r>
+      <w:proofErr w:type="spellEnd"/>
+      <w:r>
+        <w:t xml:space="preserve"> було вивчено, як здійснюється послідовне виконання програми, а також як проводиться дизасемблювання. </w:t>
       </w:r>
     </w:p>
     <w:p>
@@ -2966,55 +3072,15 @@
         <w:pStyle w:val="a5"/>
       </w:pPr>
       <w:r>
-        <w:t xml:space="preserve">Під час створення проекту було здійснено додавання нового </w:t>
+        <w:t xml:space="preserve">Додатково був перевірений машинний код нашої програми в </w:t>
       </w:r>
       <w:proofErr w:type="spellStart"/>
       <w:r>
-        <w:t>файла</w:t>
+        <w:t>шістнадцятковому</w:t>
       </w:r>
       <w:proofErr w:type="spellEnd"/>
       <w:r>
-        <w:t xml:space="preserve"> програми в проект, який містив код на мові асемблер. Для включення цього </w:t>
-      </w:r>
-      <w:proofErr w:type="spellStart"/>
-      <w:r>
-        <w:t>файла</w:t>
-      </w:r>
-      <w:proofErr w:type="spellEnd"/>
-      <w:r>
-        <w:t xml:space="preserve"> в проект, середовище розробки було налаштоване на використання компілятора MASM. Також було перевірено, що для </w:t>
-      </w:r>
-      <w:proofErr w:type="spellStart"/>
-      <w:r>
-        <w:t>файла</w:t>
-      </w:r>
-      <w:proofErr w:type="spellEnd"/>
-      <w:r>
-        <w:t xml:space="preserve"> з розширенням .</w:t>
-      </w:r>
-      <w:proofErr w:type="spellStart"/>
-      <w:r>
-        <w:t>asm</w:t>
-      </w:r>
-      <w:proofErr w:type="spellEnd"/>
-      <w:r>
-        <w:t xml:space="preserve"> був встановлений відповідний інструмент збирання - Microsoft </w:t>
-      </w:r>
-      <w:proofErr w:type="spellStart"/>
-      <w:r>
-        <w:t>Macro</w:t>
-      </w:r>
-      <w:proofErr w:type="spellEnd"/>
-      <w:r>
-        <w:t xml:space="preserve"> </w:t>
-      </w:r>
-      <w:proofErr w:type="spellStart"/>
-      <w:r>
-        <w:t>Assembler</w:t>
-      </w:r>
-      <w:proofErr w:type="spellEnd"/>
-      <w:r>
-        <w:t>.</w:t>
+        <w:t xml:space="preserve"> редакторі.</w:t>
       </w:r>
     </w:p>
     <w:p>
@@ -3022,47 +3088,7 @@
         <w:pStyle w:val="a5"/>
       </w:pPr>
       <w:r>
-        <w:t>Після успішного будування проекту було відображено результат виконання програми, який показав віконне діалогове вікно з повідомленням "Моя перша програма на асемблері" та кнопкою "Привіт усім!".</w:t>
-      </w:r>
-    </w:p>
-    <w:p>
-      <w:pPr>
-        <w:pStyle w:val="a5"/>
-      </w:pPr>
-      <w:r>
-        <w:t xml:space="preserve">Зміна типу програми з консольного на віконне або навпаки була здійснена шляхом зміни параметрів </w:t>
-      </w:r>
-      <w:proofErr w:type="spellStart"/>
-      <w:r>
-        <w:t>компонувальника</w:t>
-      </w:r>
-      <w:proofErr w:type="spellEnd"/>
-      <w:r>
-        <w:t xml:space="preserve"> у властивостях проекту.</w:t>
-      </w:r>
-    </w:p>
-    <w:p>
-      <w:pPr>
-        <w:pStyle w:val="a5"/>
-      </w:pPr>
-      <w:r>
-        <w:t xml:space="preserve">Отже, у результаті цієї роботи було успішно створено та виконано програму мовою асемблер у середовищі Microsoft </w:t>
-      </w:r>
-      <w:proofErr w:type="spellStart"/>
-      <w:r>
-        <w:t>Visual</w:t>
-      </w:r>
-      <w:proofErr w:type="spellEnd"/>
-      <w:r>
-        <w:t xml:space="preserve"> </w:t>
-      </w:r>
-      <w:proofErr w:type="spellStart"/>
-      <w:r>
-        <w:t>Studio</w:t>
-      </w:r>
-      <w:proofErr w:type="spellEnd"/>
-      <w:r>
-        <w:t>, а також отримано досвід роботи з компілятором MASM.</w:t>
+        <w:t>Ця лабораторна робота дозволила отримати практичні навички роботи з асемблером, а також вивчити процес виконання програм на низькому рівні, що було важливим для розуміння роботи комп'ютерних систем.</w:t>
       </w:r>
     </w:p>
     <w:sectPr>

</xml_diff>

<commit_message>
Backup folder - 2024-04-14 21:59:42
</commit_message>
<xml_diff>
--- a/Assembler/Lab_4/Зайченко_Lab_4.docx
+++ b/Assembler/Lab_4/Зайченко_Lab_4.docx
@@ -247,13 +247,6 @@
           <w:u w:val="single"/>
         </w:rPr>
         <w:br/>
-      </w:r>
-      <w:r>
-        <w:rPr>
-          <w:rFonts w:cs="Times New Roman"/>
-          <w:szCs w:val="22"/>
-          <w:u w:val="single"/>
-        </w:rPr>
         <w:t>(EMU8086, DEBUG, TASM, MASM)</w:t>
       </w:r>
       <w:r>
@@ -1205,18 +1198,7 @@
           <w:sz w:val="28"/>
           <w:szCs w:val="28"/>
         </w:rPr>
-        <w:t xml:space="preserve"> – </w:t>
-      </w:r>
-      <w:r>
-        <w:rPr>
-          <w:rFonts w:cs="Times New Roman"/>
-          <w:i w:val="0"/>
-          <w:iCs w:val="0"/>
-          <w:color w:val="auto"/>
-          <w:sz w:val="28"/>
-          <w:szCs w:val="28"/>
-        </w:rPr>
-        <w:t xml:space="preserve">таблиця значень регістрів </w:t>
+        <w:t xml:space="preserve"> – таблиця значень регістрів </w:t>
       </w:r>
       <w:proofErr w:type="spellStart"/>
       <w:r>
@@ -2140,6 +2122,9 @@
         <w:pStyle w:val="a9"/>
       </w:pPr>
       <w:r>
+        <w:rPr>
+          <w:noProof/>
+        </w:rPr>
         <w:drawing>
           <wp:inline distT="0" distB="0" distL="0" distR="0">
             <wp:extent cx="3594100" cy="3530600"/>
@@ -2330,10 +2315,7 @@
         <w:t xml:space="preserve"> –</w:t>
       </w:r>
       <w:r>
-        <w:t xml:space="preserve"> </w:t>
-      </w:r>
-      <w:r>
-        <w:t>екранн</w:t>
+        <w:t xml:space="preserve"> екранн</w:t>
       </w:r>
       <w:r>
         <w:t>а</w:t>
@@ -2602,20 +2584,14 @@
         <w:pStyle w:val="a5"/>
       </w:pPr>
       <w:r>
-        <w:t>Для завершення виконання коду необхідно ввести команду «</w:t>
-      </w:r>
-      <w:r>
-        <w:t>g</w:t>
-      </w:r>
-      <w:r>
-        <w:t>»</w:t>
+        <w:t>Для завершення виконання коду необхідно ввести команду «g»</w:t>
       </w:r>
     </w:p>
     <w:p>
       <w:pPr>
         <w:pStyle w:val="a9"/>
         <w:rPr>
-          <w:lang w:val="en-US"/>
+          <w:lang w:val="ru-RU"/>
         </w:rPr>
       </w:pPr>
     </w:p>
@@ -2795,72 +2771,75 @@
       <w:pPr>
         <w:pStyle w:val="a9"/>
         <w:rPr>
+          <w:lang w:val="ru-RU"/>
+        </w:rPr>
+      </w:pPr>
+      <w:r>
+        <w:t xml:space="preserve">Рисунок </w:t>
+      </w:r>
+      <w:r>
+        <w:fldChar w:fldCharType="begin"/>
+      </w:r>
+      <w:r>
+        <w:instrText xml:space="preserve"> SEQ Рисунок \* ARABIC </w:instrText>
+      </w:r>
+      <w:r>
+        <w:fldChar w:fldCharType="separate"/>
+      </w:r>
+      <w:r>
+        <w:rPr>
+          <w:noProof/>
+        </w:rPr>
+        <w:t>6</w:t>
+      </w:r>
+      <w:r>
+        <w:fldChar w:fldCharType="end"/>
+      </w:r>
+      <w:r>
+        <w:t xml:space="preserve"> –</w:t>
+      </w:r>
+      <w:r>
+        <w:t xml:space="preserve"> </w:t>
+      </w:r>
+      <w:r>
+        <w:t xml:space="preserve">результат </w:t>
+      </w:r>
+      <w:r>
+        <w:t xml:space="preserve">дизасемблювання </w:t>
+      </w:r>
+      <w:r>
+        <w:t xml:space="preserve">файлу </w:t>
+      </w:r>
+      <w:r>
+        <w:rPr>
+          <w:lang w:val="ru-RU"/>
+        </w:rPr>
+        <w:t>*.</w:t>
+      </w:r>
+      <w:r>
+        <w:rPr>
           <w:lang w:val="en-US"/>
         </w:rPr>
-      </w:pPr>
-      <w:r>
-        <w:t xml:space="preserve">Рисунок </w:t>
-      </w:r>
-      <w:r>
-        <w:fldChar w:fldCharType="begin"/>
-      </w:r>
-      <w:r>
-        <w:instrText xml:space="preserve"> SEQ Рисунок \* ARABIC </w:instrText>
-      </w:r>
-      <w:r>
-        <w:fldChar w:fldCharType="separate"/>
+        <w:t>com</w:t>
+      </w:r>
+      <w:r>
+        <w:t xml:space="preserve"> з кодом програми</w:t>
+      </w:r>
+    </w:p>
+    <w:p>
+      <w:pPr>
+        <w:jc w:val="center"/>
+        <w:rPr>
+          <w:lang w:val="en-US"/>
+        </w:rPr>
+      </w:pPr>
+      <w:r>
+        <w:br w:type="page"/>
       </w:r>
       <w:r>
         <w:rPr>
           <w:noProof/>
         </w:rPr>
-        <w:t>6</w:t>
-      </w:r>
-      <w:r>
-        <w:fldChar w:fldCharType="end"/>
-      </w:r>
-      <w:r>
-        <w:t xml:space="preserve"> –</w:t>
-      </w:r>
-      <w:r>
-        <w:t xml:space="preserve"> </w:t>
-      </w:r>
-      <w:r>
-        <w:t xml:space="preserve">результат </w:t>
-      </w:r>
-      <w:r>
-        <w:t xml:space="preserve">дизасемблювання </w:t>
-      </w:r>
-      <w:r>
-        <w:t xml:space="preserve">файлу </w:t>
-      </w:r>
-      <w:r>
-        <w:rPr>
-          <w:lang w:val="ru-RU"/>
-        </w:rPr>
-        <w:t>*.</w:t>
-      </w:r>
-      <w:r>
-        <w:rPr>
-          <w:lang w:val="en-US"/>
-        </w:rPr>
-        <w:t>com</w:t>
-      </w:r>
-      <w:r>
-        <w:t xml:space="preserve"> з кодом програми</w:t>
-      </w:r>
-    </w:p>
-    <w:p>
-      <w:pPr>
-        <w:jc w:val="center"/>
-        <w:rPr>
-          <w:lang w:val="en-US"/>
-        </w:rPr>
-      </w:pPr>
-      <w:r>
-        <w:br w:type="page"/>
-      </w:r>
-      <w:r>
         <w:lastRenderedPageBreak/>
         <w:drawing>
           <wp:inline distT="0" distB="0" distL="0" distR="0" wp14:anchorId="799D7648" wp14:editId="3FEDF504">
@@ -2969,17 +2948,7 @@
           <w:rFonts w:eastAsia="Times New Roman" w:cs="Times New Roman"/>
           <w:color w:val="000000" w:themeColor="text1"/>
           <w:szCs w:val="28"/>
-          <w:lang w:val="en-US" w:eastAsia="ru-RU"/>
-        </w:rPr>
-      </w:pPr>
-    </w:p>
-    <w:p>
-      <w:pPr>
-        <w:rPr>
-          <w:rFonts w:eastAsia="Times New Roman" w:cs="Times New Roman"/>
-          <w:color w:val="000000" w:themeColor="text1"/>
-          <w:szCs w:val="28"/>
-          <w:lang w:val="en-US" w:eastAsia="ru-RU"/>
+          <w:lang w:val="ru-RU" w:eastAsia="ru-RU"/>
         </w:rPr>
       </w:pPr>
     </w:p>
@@ -3026,13 +2995,7 @@
         <w:pStyle w:val="a5"/>
       </w:pPr>
       <w:r>
-        <w:t>Під час виконання лабораторної роботи ознайом</w:t>
-      </w:r>
-      <w:r>
-        <w:t>илися</w:t>
-      </w:r>
-      <w:r>
-        <w:t xml:space="preserve"> з роботою різних асемблерів, зокрема Emu8086 та </w:t>
+        <w:t xml:space="preserve">Під час виконання лабораторної роботи ознайомилися з роботою різних асемблерів, зокрема Emu8086 та </w:t>
       </w:r>
       <w:proofErr w:type="spellStart"/>
       <w:r>
@@ -4016,6 +3979,7 @@
   <w:style w:type="character" w:default="1" w:styleId="a0">
     <w:name w:val="Default Paragraph Font"/>
     <w:uiPriority w:val="1"/>
+    <w:semiHidden/>
     <w:unhideWhenUsed/>
   </w:style>
   <w:style w:type="table" w:default="1" w:styleId="a1">

</xml_diff>